<commit_message>
built country name analyzer, created import function
</commit_message>
<xml_diff>
--- a/documentation.docx
+++ b/documentation.docx
@@ -741,7 +741,16 @@
           <w:sz w:val="24"/>
           <w:szCs w:val="24"/>
         </w:rPr>
-        <w:t>2005-2010</w:t>
+        <w:t>2005-201</w:t>
+      </w:r>
+      <w:r>
+        <w:rPr>
+          <w:b/>
+          <w:bCs/>
+          <w:sz w:val="24"/>
+          <w:szCs w:val="24"/>
+        </w:rPr>
+        <w:t>1</w:t>
       </w:r>
       <w:r>
         <w:rPr>
@@ -1054,7 +1063,124 @@
       </w:pPr>
     </w:p>
     <w:p/>
-    <w:p/>
+    <w:p>
+      <w:pPr>
+        <w:rPr>
+          <w:b/>
+          <w:bCs/>
+        </w:rPr>
+      </w:pPr>
+      <w:r>
+        <w:rPr>
+          <w:b/>
+          <w:bCs/>
+        </w:rPr>
+        <w:t>COVID 19 – ASK JIAN</w:t>
+      </w:r>
+      <w:r>
+        <w:rPr>
+          <w:b/>
+          <w:bCs/>
+        </w:rPr>
+        <w:t xml:space="preserve"> for NIH data</w:t>
+      </w:r>
+    </w:p>
+    <w:p>
+      <w:pPr>
+        <w:rPr>
+          <w:b/>
+          <w:bCs/>
+        </w:rPr>
+      </w:pPr>
+      <w:r>
+        <w:rPr>
+          <w:b/>
+          <w:bCs/>
+        </w:rPr>
+        <w:t>And related illnesses – MERS and SARS</w:t>
+      </w:r>
+    </w:p>
+    <w:p>
+      <w:pPr>
+        <w:rPr>
+          <w:b/>
+          <w:bCs/>
+        </w:rPr>
+      </w:pPr>
+      <w:r>
+        <w:rPr>
+          <w:b/>
+          <w:bCs/>
+        </w:rPr>
+        <w:t xml:space="preserve">Parallels between research on these other viruses and COVID </w:t>
+      </w:r>
+      <w:r>
+        <w:rPr>
+          <w:b/>
+          <w:bCs/>
+        </w:rPr>
+        <w:t>–</w:t>
+      </w:r>
+      <w:r>
+        <w:rPr>
+          <w:b/>
+          <w:bCs/>
+        </w:rPr>
+        <w:t xml:space="preserve"> </w:t>
+      </w:r>
+      <w:r>
+        <w:rPr>
+          <w:b/>
+          <w:bCs/>
+        </w:rPr>
+        <w:t xml:space="preserve">research activity parallels </w:t>
+      </w:r>
+    </w:p>
+    <w:p>
+      <w:pPr>
+        <w:rPr>
+          <w:b/>
+          <w:bCs/>
+        </w:rPr>
+      </w:pPr>
+      <w:r>
+        <w:rPr>
+          <w:b/>
+          <w:bCs/>
+        </w:rPr>
+        <w:t>Does COVID research cut resources to other viruses?</w:t>
+      </w:r>
+    </w:p>
+    <w:p>
+      <w:pPr>
+        <w:rPr>
+          <w:b/>
+          <w:bCs/>
+        </w:rPr>
+      </w:pPr>
+      <w:r>
+        <w:rPr>
+          <w:b/>
+          <w:bCs/>
+        </w:rPr>
+        <w:t>Parellells with Sarah’s HIV work!</w:t>
+      </w:r>
+    </w:p>
+    <w:p>
+      <w:pPr>
+        <w:rPr>
+          <w:b/>
+          <w:bCs/>
+        </w:rPr>
+      </w:pPr>
+      <w:r>
+        <w:rPr>
+          <w:b/>
+          <w:bCs/>
+        </w:rPr>
+        <w:t>Research resources – funding, etc</w:t>
+      </w:r>
+    </w:p>
     <w:sectPr>
       <w:pgSz w:w="12240" w:h="15840"/>
       <w:pgMar w:top="1440" w:right="1440" w:bottom="1440" w:left="1440" w:header="720" w:footer="720" w:gutter="0"/>

</xml_diff>

<commit_message>
produced significant results, updated writeups (look for results under results->authorcountryextraction->sub_net)
</commit_message>
<xml_diff>
--- a/documentation.docx
+++ b/documentation.docx
@@ -612,6 +612,8 @@
     <w:p>
       <w:pPr>
         <w:rPr>
+          <w:b/>
+          <w:bCs/>
           <w:sz w:val="24"/>
           <w:szCs w:val="24"/>
         </w:rPr>
@@ -768,6 +770,15 @@
           <w:sz w:val="24"/>
           <w:szCs w:val="24"/>
         </w:rPr>
+        <w:t xml:space="preserve">a West Nile virus outbreak from 2008-2012, </w:t>
+      </w:r>
+      <w:r>
+        <w:rPr>
+          <w:b/>
+          <w:bCs/>
+          <w:sz w:val="24"/>
+          <w:szCs w:val="24"/>
+        </w:rPr>
         <w:t xml:space="preserve">and </w:t>
       </w:r>
       <w:r>
@@ -817,6 +828,64 @@
           <w:szCs w:val="24"/>
         </w:rPr>
         <w:t>further investigation.</w:t>
+      </w:r>
+      <w:r>
+        <w:rPr>
+          <w:sz w:val="24"/>
+          <w:szCs w:val="24"/>
+        </w:rPr>
+        <w:t xml:space="preserve"> </w:t>
+      </w:r>
+      <w:r>
+        <w:rPr>
+          <w:sz w:val="24"/>
+          <w:szCs w:val="24"/>
+        </w:rPr>
+        <w:t>During the Dengue outbreak, the most effected nations were India, Pakistan, Brazil</w:t>
+      </w:r>
+      <w:r>
+        <w:rPr>
+          <w:sz w:val="24"/>
+          <w:szCs w:val="24"/>
+        </w:rPr>
+        <w:t xml:space="preserve">, and Singapore. </w:t>
+      </w:r>
+      <w:r>
+        <w:rPr>
+          <w:b/>
+          <w:bCs/>
+          <w:sz w:val="24"/>
+          <w:szCs w:val="24"/>
+        </w:rPr>
+        <w:t xml:space="preserve">You may find results under the ‘results’ folder on </w:t>
+      </w:r>
+      <w:r>
+        <w:rPr>
+          <w:b/>
+          <w:bCs/>
+          <w:sz w:val="24"/>
+          <w:szCs w:val="24"/>
+        </w:rPr>
+        <w:lastRenderedPageBreak/>
+        <w:t>GitHub. You will find plots within .csv files.</w:t>
+      </w:r>
+      <w:r>
+        <w:rPr>
+          <w:b/>
+          <w:bCs/>
+          <w:sz w:val="24"/>
+          <w:szCs w:val="24"/>
+        </w:rPr>
+        <w:t xml:space="preserve"> </w:t>
+      </w:r>
+      <w:r>
+        <w:rPr>
+          <w:b/>
+          <w:bCs/>
+          <w:sz w:val="24"/>
+          <w:szCs w:val="24"/>
+        </w:rPr>
+        <w:t>You may also find full exploration of these outbreaks and the countries affected by them under “recognizing_outbreaks_in_network.docx.”</w:t>
       </w:r>
     </w:p>
     <w:p>
@@ -1070,116 +1139,6 @@
           <w:bCs/>
         </w:rPr>
       </w:pPr>
-      <w:r>
-        <w:rPr>
-          <w:b/>
-          <w:bCs/>
-        </w:rPr>
-        <w:t>COVID 19 – ASK JIAN</w:t>
-      </w:r>
-      <w:r>
-        <w:rPr>
-          <w:b/>
-          <w:bCs/>
-        </w:rPr>
-        <w:t xml:space="preserve"> for NIH data</w:t>
-      </w:r>
-    </w:p>
-    <w:p>
-      <w:pPr>
-        <w:rPr>
-          <w:b/>
-          <w:bCs/>
-        </w:rPr>
-      </w:pPr>
-      <w:r>
-        <w:rPr>
-          <w:b/>
-          <w:bCs/>
-        </w:rPr>
-        <w:t>And related illnesses – MERS and SARS</w:t>
-      </w:r>
-    </w:p>
-    <w:p>
-      <w:pPr>
-        <w:rPr>
-          <w:b/>
-          <w:bCs/>
-        </w:rPr>
-      </w:pPr>
-      <w:r>
-        <w:rPr>
-          <w:b/>
-          <w:bCs/>
-        </w:rPr>
-        <w:t xml:space="preserve">Parallels between research on these other viruses and COVID </w:t>
-      </w:r>
-      <w:r>
-        <w:rPr>
-          <w:b/>
-          <w:bCs/>
-        </w:rPr>
-        <w:t>–</w:t>
-      </w:r>
-      <w:r>
-        <w:rPr>
-          <w:b/>
-          <w:bCs/>
-        </w:rPr>
-        <w:t xml:space="preserve"> </w:t>
-      </w:r>
-      <w:r>
-        <w:rPr>
-          <w:b/>
-          <w:bCs/>
-        </w:rPr>
-        <w:t xml:space="preserve">research activity parallels </w:t>
-      </w:r>
-    </w:p>
-    <w:p>
-      <w:pPr>
-        <w:rPr>
-          <w:b/>
-          <w:bCs/>
-        </w:rPr>
-      </w:pPr>
-      <w:r>
-        <w:rPr>
-          <w:b/>
-          <w:bCs/>
-        </w:rPr>
-        <w:t>Does COVID research cut resources to other viruses?</w:t>
-      </w:r>
-    </w:p>
-    <w:p>
-      <w:pPr>
-        <w:rPr>
-          <w:b/>
-          <w:bCs/>
-        </w:rPr>
-      </w:pPr>
-      <w:r>
-        <w:rPr>
-          <w:b/>
-          <w:bCs/>
-        </w:rPr>
-        <w:t>Parellells with Sarah’s HIV work!</w:t>
-      </w:r>
-    </w:p>
-    <w:p>
-      <w:pPr>
-        <w:rPr>
-          <w:b/>
-          <w:bCs/>
-        </w:rPr>
-      </w:pPr>
-      <w:r>
-        <w:rPr>
-          <w:b/>
-          <w:bCs/>
-        </w:rPr>
-        <w:t>Research resources – funding, etc</w:t>
-      </w:r>
     </w:p>
     <w:sectPr>
       <w:pgSz w:w="12240" w:h="15840"/>

</xml_diff>